<commit_message>
Updated Resume: Date: 9-10-2016
</commit_message>
<xml_diff>
--- a/SAMSRUTI DASH.docx
+++ b/SAMSRUTI DASH.docx
@@ -82,7 +82,7 @@
                 <w:w w:val="95"/>
                 <w:sz w:val="56"/>
               </w:rPr>
-              <w:t xml:space="preserve"> </w:t>
+              <w:t xml:space="preserve">   </w:t>
             </w:r>
             <w:r>
               <w:rPr>
@@ -2156,6 +2156,7 @@
               </w:rPr>
             </w:pPr>
             <w:hyperlink r:id="rId11" w:history="1">
+              <w:proofErr w:type="spellStart"/>
               <w:r>
                 <w:rPr>
                   <w:rStyle w:val="Strong"/>
@@ -2165,6 +2166,7 @@
                 </w:rPr>
                 <w:t>Sahana</w:t>
               </w:r>
+              <w:proofErr w:type="spellEnd"/>
             </w:hyperlink>
             <w:r>
               <w:rPr>
@@ -2614,9 +2616,9 @@
               <w:r>
                 <w:rPr>
                   <w:rStyle w:val="Hyperlink"/>
+                  <w:i/>
                   <w:color w:val="0070C0"/>
                   <w:sz w:val="24"/>
-                  <w:u w:val="none"/>
                 </w:rPr>
                 <w:t>GitHub Repo: IBM-Watson</w:t>
               </w:r>
@@ -2837,7 +2839,6 @@
                 <w:color w:val="0070C0"/>
                 <w:spacing w:val="-3"/>
                 <w:sz w:val="24"/>
-                <w:u w:val="single"/>
               </w:rPr>
               <w:t xml:space="preserve"> </w:t>
             </w:r>
@@ -2845,8 +2846,10 @@
               <w:r>
                 <w:rPr>
                   <w:rStyle w:val="Hyperlink"/>
+                  <w:i/>
                   <w:color w:val="0070C0"/>
                   <w:spacing w:val="-3"/>
+                  <w:sz w:val="24"/>
                 </w:rPr>
                 <w:t>Link to the GitHub Repo</w:t>
               </w:r>
@@ -3094,12 +3097,7 @@
               <w:ind w:right="35"/>
             </w:pPr>
             <w:r>
-              <w:t>Focused on avoiding the Reverse Engineering th</w:t>
-            </w:r>
-            <w:bookmarkStart w:id="0" w:name="_GoBack"/>
-            <w:bookmarkEnd w:id="0"/>
-            <w:r>
-              <w:t>e .exe file.</w:t>
+              <w:t>Focused on avoiding the Reverse Engineering the .exe file.</w:t>
             </w:r>
           </w:p>
           <w:p>
@@ -3274,6 +3272,7 @@
               <w:r>
                 <w:rPr>
                   <w:rStyle w:val="Hyperlink"/>
+                  <w:i/>
                   <w:color w:val="0070C0"/>
                   <w:sz w:val="24"/>
                 </w:rPr>
@@ -3365,7 +3364,16 @@
                   <w:rStyle w:val="Hyperlink"/>
                   <w:color w:val="0070C0"/>
                 </w:rPr>
-                <w:t>Harsh Vardhan</w:t>
+                <w:t>Hars</w:t>
+              </w:r>
+              <w:bookmarkStart w:id="0" w:name="_GoBack"/>
+              <w:bookmarkEnd w:id="0"/>
+              <w:r>
+                <w:rPr>
+                  <w:rStyle w:val="Hyperlink"/>
+                  <w:color w:val="0070C0"/>
+                </w:rPr>
+                <w:t>h Vardhan</w:t>
               </w:r>
             </w:hyperlink>
           </w:p>
@@ -3944,6 +3952,7 @@
               <w:r>
                 <w:rPr>
                   <w:rStyle w:val="Hyperlink"/>
+                  <w:i/>
                   <w:color w:val="0070C0"/>
                 </w:rPr>
                 <w:t>Winners’</w:t>
@@ -3951,6 +3960,7 @@
             </w:hyperlink>
             <w:r>
               <w:rPr>
+                <w:i/>
                 <w:color w:val="0070C0"/>
                 <w:u w:val="single"/>
               </w:rPr>
@@ -4003,6 +4013,7 @@
               <w:r>
                 <w:rPr>
                   <w:rStyle w:val="Hyperlink"/>
+                  <w:i/>
                   <w:color w:val="0070C0"/>
                 </w:rPr>
                 <w:t>Leaderboard Rank #35</w:t>
@@ -4012,19 +4023,6 @@
         </w:tc>
       </w:tr>
     </w:tbl>
-    <w:p>
-      <w:pPr>
-        <w:tabs>
-          <w:tab w:val="left" w:pos="2250"/>
-          <w:tab w:val="left" w:pos="2340"/>
-          <w:tab w:val="left" w:pos="11250"/>
-        </w:tabs>
-        <w:ind w:right="270"/>
-        <w:rPr>
-          <w:sz w:val="32"/>
-        </w:rPr>
-      </w:pPr>
-    </w:p>
     <w:p>
       <w:pPr>
         <w:tabs>
@@ -5028,6 +5026,7 @@
   <w:style w:type="character" w:default="1" w:styleId="DefaultParagraphFont">
     <w:name w:val="Default Paragraph Font"/>
     <w:uiPriority w:val="1"/>
+    <w:semiHidden/>
     <w:unhideWhenUsed/>
   </w:style>
   <w:style w:type="table" w:default="1" w:styleId="TableNormal">

</xml_diff>